<commit_message>
Updates for uart voice
</commit_message>
<xml_diff>
--- a/videos/2-6-UART.docx
+++ b/videos/2-6-UART.docx
@@ -1,6 +1,6 @@
 
 <file path=word/document.xml><?xml version="1.0" encoding="utf-8"?>
-<w:document xmlns:wpc="http://schemas.microsoft.com/office/word/2010/wordprocessingCanvas" xmlns:cx="http://schemas.microsoft.com/office/drawing/2014/chartex" xmlns:cx1="http://schemas.microsoft.com/office/drawing/2015/9/8/chartex" xmlns:cx2="http://schemas.microsoft.com/office/drawing/2015/10/21/chartex" xmlns:cx3="http://schemas.microsoft.com/office/drawing/2016/5/9/chartex" xmlns:cx4="http://schemas.microsoft.com/office/drawing/2016/5/10/chartex" xmlns:cx5="http://schemas.microsoft.com/office/drawing/2016/5/11/chartex" xmlns:cx6="http://schemas.microsoft.com/office/drawing/2016/5/12/chartex" xmlns:cx7="http://schemas.microsoft.com/office/drawing/2016/5/13/chartex" xmlns:cx8="http://schemas.microsoft.com/office/drawing/2016/5/14/chartex" xmlns:mc="http://schemas.openxmlformats.org/markup-compatibility/2006" xmlns:aink="http://schemas.microsoft.com/office/drawing/2016/ink" xmlns:am3d="http://schemas.microsoft.com/office/drawing/2017/model3d" xmlns:o="urn:schemas-microsoft-com:office:office" xmlns:r="http://schemas.openxmlformats.org/officeDocument/2006/relationships" xmlns:m="http://schemas.openxmlformats.org/officeDocument/2006/math" xmlns:v="urn:schemas-microsoft-com:vml" xmlns:wp14="http://schemas.microsoft.com/office/word/2010/wordprocessingDrawing" xmlns:wp="http://schemas.openxmlformats.org/drawingml/2006/wordprocessingDrawing" xmlns:w10="urn:schemas-microsoft-com:office:word" xmlns:w="http://schemas.openxmlformats.org/wordprocessingml/2006/main" xmlns:w14="http://schemas.microsoft.com/office/word/2010/wordml" xmlns:w15="http://schemas.microsoft.com/office/word/2012/wordml" xmlns:w16cid="http://schemas.microsoft.com/office/word/2016/wordml/cid" xmlns:w16se="http://schemas.microsoft.com/office/word/2015/wordml/symex" xmlns:wpg="http://schemas.microsoft.com/office/word/2010/wordprocessingGroup" xmlns:wpi="http://schemas.microsoft.com/office/word/2010/wordprocessingInk" xmlns:wne="http://schemas.microsoft.com/office/word/2006/wordml" xmlns:wps="http://schemas.microsoft.com/office/word/2010/wordprocessingShape" mc:Ignorable="w14 w15 w16se w16cid wp14">
+<w:document xmlns:wpc="http://schemas.microsoft.com/office/word/2010/wordprocessingCanvas" xmlns:mo="http://schemas.microsoft.com/office/mac/office/2008/main" xmlns:mc="http://schemas.openxmlformats.org/markup-compatibility/2006" xmlns:mv="urn:schemas-microsoft-com:mac:vml" xmlns:o="urn:schemas-microsoft-com:office:office" xmlns:r="http://schemas.openxmlformats.org/officeDocument/2006/relationships" xmlns:m="http://schemas.openxmlformats.org/officeDocument/2006/math" xmlns:v="urn:schemas-microsoft-com:vml" xmlns:wp14="http://schemas.microsoft.com/office/word/2010/wordprocessingDrawing" xmlns:wp="http://schemas.openxmlformats.org/drawingml/2006/wordprocessingDrawing" xmlns:w10="urn:schemas-microsoft-com:office:word" xmlns:w="http://schemas.openxmlformats.org/wordprocessingml/2006/main" xmlns:w14="http://schemas.microsoft.com/office/word/2010/wordml" xmlns:w15="http://schemas.microsoft.com/office/word/2012/wordml" xmlns:wpg="http://schemas.microsoft.com/office/word/2010/wordprocessingGroup" xmlns:wpi="http://schemas.microsoft.com/office/word/2010/wordprocessingInk" xmlns:wne="http://schemas.microsoft.com/office/word/2006/wordml" xmlns:wps="http://schemas.microsoft.com/office/word/2010/wordprocessingShape" mc:Ignorable="w14 w15 wp14">
   <w:body>
     <w:p>
       <w:pPr>
@@ -48,7 +48,31 @@
         <w:rPr>
           <w:rFonts w:ascii="Arial" w:hAnsi="Arial" w:cs="Arial"/>
         </w:rPr>
-        <w:t>In the last video we used the built-in and pre-configured UART to display information in a terminal window. But, what if you want to use a different configuration – for example a different baud rate – or if you want to accept input from the terminal in addition to sending output to the terminal? We will cover both of those cases in this video.</w:t>
+        <w:t xml:space="preserve">In the last video </w:t>
+      </w:r>
+      <w:r>
+        <w:rPr>
+          <w:rFonts w:ascii="Arial" w:hAnsi="Arial" w:cs="Arial"/>
+        </w:rPr>
+        <w:t>I</w:t>
+      </w:r>
+      <w:r>
+        <w:rPr>
+          <w:rFonts w:ascii="Arial" w:hAnsi="Arial" w:cs="Arial"/>
+        </w:rPr>
+        <w:t xml:space="preserve"> used the built-in and pre-configured UART to display information in a terminal window. But, what if you want to use a different configuration – for example a different baud rate – or if you want to accept input from the terminal in addition to sending output to the terminal? </w:t>
+      </w:r>
+      <w:r>
+        <w:rPr>
+          <w:rFonts w:ascii="Arial" w:hAnsi="Arial" w:cs="Arial"/>
+        </w:rPr>
+        <w:t>I will cover both of the</w:t>
+      </w:r>
+      <w:r>
+        <w:rPr>
+          <w:rFonts w:ascii="Arial" w:hAnsi="Arial" w:cs="Arial"/>
+        </w:rPr>
+        <w:t>se cases in this video.</w:t>
       </w:r>
     </w:p>
     <w:p>
@@ -62,7 +86,19 @@
         <w:rPr>
           <w:rFonts w:ascii="Arial" w:hAnsi="Arial" w:cs="Arial"/>
         </w:rPr>
-        <w:t>First, let’s send data to the UART at 9600 baud instead of at 115200 baud. We will copy the 05_interrupt project to 10_uartsend and update the files as necessary.</w:t>
+        <w:t xml:space="preserve">First, let’s send data to the UART at 9600 baud instead of at 115200 baud. </w:t>
+      </w:r>
+      <w:r>
+        <w:rPr>
+          <w:rFonts w:ascii="Arial" w:hAnsi="Arial" w:cs="Arial"/>
+        </w:rPr>
+        <w:t>I</w:t>
+      </w:r>
+      <w:r>
+        <w:rPr>
+          <w:rFonts w:ascii="Arial" w:hAnsi="Arial" w:cs="Arial"/>
+        </w:rPr>
+        <w:t xml:space="preserve"> will copy the 05_interrupt project to 10_uartsend and update the files as necessary.</w:t>
       </w:r>
     </w:p>
     <w:p>
@@ -76,7 +112,25 @@
         <w:rPr>
           <w:rFonts w:ascii="Arial" w:hAnsi="Arial" w:cs="Arial"/>
         </w:rPr>
-        <w:t>We are going to re-use the same physical UART pins as the one used for WPRINT_APP_INFO so we need to tell the SDK to not initialize it with the default settings. That is done by adding the following line to the make file:</w:t>
+        <w:t>I am</w:t>
+      </w:r>
+      <w:r>
+        <w:rPr>
+          <w:rFonts w:ascii="Arial" w:hAnsi="Arial" w:cs="Arial"/>
+        </w:rPr>
+        <w:t xml:space="preserve"> going to re-use the same physical UART pins as the one used for WPRINT_APP_INFO so </w:t>
+      </w:r>
+      <w:r>
+        <w:rPr>
+          <w:rFonts w:ascii="Arial" w:hAnsi="Arial" w:cs="Arial"/>
+        </w:rPr>
+        <w:t>I</w:t>
+      </w:r>
+      <w:r>
+        <w:rPr>
+          <w:rFonts w:ascii="Arial" w:hAnsi="Arial" w:cs="Arial"/>
+        </w:rPr>
+        <w:t xml:space="preserve"> need to tell the SDK to not initialize it with the default settings. That is done by adding the following line to the make file:</w:t>
       </w:r>
     </w:p>
     <w:p>
@@ -104,7 +158,19 @@
         <w:rPr>
           <w:rFonts w:ascii="Arial" w:hAnsi="Arial" w:cs="Arial"/>
         </w:rPr>
-        <w:t>This same method can be used to define any macro at build time.</w:t>
+        <w:t>You can use t</w:t>
+      </w:r>
+      <w:r>
+        <w:rPr>
+          <w:rFonts w:ascii="Arial" w:hAnsi="Arial" w:cs="Arial"/>
+        </w:rPr>
+        <w:t>his same method can to define any macro at build time</w:t>
+      </w:r>
+      <w:r>
+        <w:rPr>
+          <w:rFonts w:ascii="Arial" w:hAnsi="Arial" w:cs="Arial"/>
+        </w:rPr>
+        <w:t>…. In this case this line has exactly the same effect as doing “#define WICED_DISABLE_STDIO”</w:t>
       </w:r>
     </w:p>
     <w:p>
@@ -118,7 +184,67 @@
         <w:rPr>
           <w:rFonts w:ascii="Arial" w:hAnsi="Arial" w:cs="Arial"/>
         </w:rPr>
-        <w:t>Now that we have disabled the default UART settings, we need to configure and initialize the UART with our desired settings. We start by setting up a configuration structure a shown and then calling the initialization function with that structure.</w:t>
+        <w:t xml:space="preserve">Now that </w:t>
+      </w:r>
+      <w:r>
+        <w:rPr>
+          <w:rFonts w:ascii="Arial" w:hAnsi="Arial" w:cs="Arial"/>
+        </w:rPr>
+        <w:t>I</w:t>
+      </w:r>
+      <w:r>
+        <w:rPr>
+          <w:rFonts w:ascii="Arial" w:hAnsi="Arial" w:cs="Arial"/>
+        </w:rPr>
+        <w:t xml:space="preserve"> have disabled the default UART settings, </w:t>
+      </w:r>
+      <w:r>
+        <w:rPr>
+          <w:rFonts w:ascii="Arial" w:hAnsi="Arial" w:cs="Arial"/>
+        </w:rPr>
+        <w:t>I</w:t>
+      </w:r>
+      <w:r>
+        <w:rPr>
+          <w:rFonts w:ascii="Arial" w:hAnsi="Arial" w:cs="Arial"/>
+        </w:rPr>
+        <w:t xml:space="preserve"> need to configure and initialize the UART with </w:t>
+      </w:r>
+      <w:r>
+        <w:rPr>
+          <w:rFonts w:ascii="Arial" w:hAnsi="Arial" w:cs="Arial"/>
+        </w:rPr>
+        <w:t>my</w:t>
+      </w:r>
+      <w:r>
+        <w:rPr>
+          <w:rFonts w:ascii="Arial" w:hAnsi="Arial" w:cs="Arial"/>
+        </w:rPr>
+        <w:t xml:space="preserve"> desired settings. </w:t>
+      </w:r>
+      <w:r>
+        <w:rPr>
+          <w:rFonts w:ascii="Arial" w:hAnsi="Arial" w:cs="Arial"/>
+        </w:rPr>
+        <w:t>I</w:t>
+      </w:r>
+      <w:r>
+        <w:rPr>
+          <w:rFonts w:ascii="Arial" w:hAnsi="Arial" w:cs="Arial"/>
+        </w:rPr>
+        <w:t xml:space="preserve"> start by setting up </w:t>
+      </w:r>
+      <w:r>
+        <w:rPr>
+          <w:rFonts w:ascii="Arial" w:hAnsi="Arial" w:cs="Arial"/>
+        </w:rPr>
+        <w:t>the</w:t>
+      </w:r>
+      <w:r>
+        <w:rPr>
+          <w:rFonts w:ascii="Arial" w:hAnsi="Arial" w:cs="Arial"/>
+        </w:rPr>
+        <w:t xml:space="preserve"> configuration structure a shown and then calling the initialization function with that structure.</w:t>
       </w:r>
     </w:p>
     <w:p>
@@ -132,7 +258,31 @@
         <w:rPr>
           <w:rFonts w:ascii="Arial" w:hAnsi="Arial" w:cs="Arial"/>
         </w:rPr>
-        <w:t>Notice that you can find the allowed selections for each parameter by using “Open Declaration” as we showed you in earlier videos.</w:t>
+        <w:t xml:space="preserve">Notice that you can find the allowed selections for each parameter by using “Open Declaration” as </w:t>
+      </w:r>
+      <w:r>
+        <w:rPr>
+          <w:rFonts w:ascii="Arial" w:hAnsi="Arial" w:cs="Arial"/>
+        </w:rPr>
+        <w:t>I</w:t>
+      </w:r>
+      <w:r>
+        <w:rPr>
+          <w:rFonts w:ascii="Arial" w:hAnsi="Arial" w:cs="Arial"/>
+        </w:rPr>
+        <w:t xml:space="preserve"> showed you in</w:t>
+      </w:r>
+      <w:r>
+        <w:rPr>
+          <w:rFonts w:ascii="Arial" w:hAnsi="Arial" w:cs="Arial"/>
+        </w:rPr>
+        <w:t xml:space="preserve"> the earlier video</w:t>
+      </w:r>
+      <w:r>
+        <w:rPr>
+          <w:rFonts w:ascii="Arial" w:hAnsi="Arial" w:cs="Arial"/>
+        </w:rPr>
+        <w:t>.</w:t>
       </w:r>
     </w:p>
     <w:p>
@@ -146,21 +296,31 @@
         <w:rPr>
           <w:rFonts w:ascii="Arial" w:hAnsi="Arial" w:cs="Arial"/>
         </w:rPr>
-        <w:t xml:space="preserve">Now that the UART is configured and initialized, we can send data using the </w:t>
-      </w:r>
-      <w:proofErr w:type="spellStart"/>
-      <w:r>
-        <w:rPr>
-          <w:rFonts w:ascii="Arial" w:hAnsi="Arial" w:cs="Arial"/>
-        </w:rPr>
-        <w:t>wiced_uart_transmit_bytes</w:t>
-      </w:r>
-      <w:proofErr w:type="spellEnd"/>
-      <w:r>
-        <w:rPr>
-          <w:rFonts w:ascii="Arial" w:hAnsi="Arial" w:cs="Arial"/>
-        </w:rPr>
-        <w:t xml:space="preserve"> function. In this case, we will print a single digit representing how many times the button has been pressed.</w:t>
+        <w:t xml:space="preserve">Now that the UART is configured and initialized, </w:t>
+      </w:r>
+      <w:r>
+        <w:rPr>
+          <w:rFonts w:ascii="Arial" w:hAnsi="Arial" w:cs="Arial"/>
+        </w:rPr>
+        <w:t>I</w:t>
+      </w:r>
+      <w:r>
+        <w:rPr>
+          <w:rFonts w:ascii="Arial" w:hAnsi="Arial" w:cs="Arial"/>
+        </w:rPr>
+        <w:t xml:space="preserve"> can send data using the wiced_uart_transmit_bytes function. In this case, </w:t>
+      </w:r>
+      <w:r>
+        <w:rPr>
+          <w:rFonts w:ascii="Arial" w:hAnsi="Arial" w:cs="Arial"/>
+        </w:rPr>
+        <w:t>I</w:t>
+      </w:r>
+      <w:r>
+        <w:rPr>
+          <w:rFonts w:ascii="Arial" w:hAnsi="Arial" w:cs="Arial"/>
+        </w:rPr>
+        <w:t xml:space="preserve"> will print a single digit representing how many times the button has been pressed.</w:t>
       </w:r>
     </w:p>
     <w:p>
@@ -174,7 +334,31 @@
         <w:rPr>
           <w:rFonts w:ascii="Arial" w:hAnsi="Arial" w:cs="Arial"/>
         </w:rPr>
-        <w:t>Now we will program the board and test it out using a terminal set for 9600 baud.</w:t>
+        <w:t xml:space="preserve">Now </w:t>
+      </w:r>
+      <w:r>
+        <w:rPr>
+          <w:rFonts w:ascii="Arial" w:hAnsi="Arial" w:cs="Arial"/>
+        </w:rPr>
+        <w:t>I</w:t>
+      </w:r>
+      <w:r>
+        <w:rPr>
+          <w:rFonts w:ascii="Arial" w:hAnsi="Arial" w:cs="Arial"/>
+        </w:rPr>
+        <w:t xml:space="preserve"> will program the board and test it out using a </w:t>
+      </w:r>
+      <w:r>
+        <w:rPr>
+          <w:rFonts w:ascii="Arial" w:hAnsi="Arial" w:cs="Arial"/>
+        </w:rPr>
+        <w:t xml:space="preserve">putty serial </w:t>
+      </w:r>
+      <w:r>
+        <w:rPr>
+          <w:rFonts w:ascii="Arial" w:hAnsi="Arial" w:cs="Arial"/>
+        </w:rPr>
+        <w:t>terminal set for 9600 baud.</w:t>
       </w:r>
     </w:p>
     <w:p>
@@ -194,7 +378,43 @@
         <w:rPr>
           <w:rFonts w:ascii="Arial" w:hAnsi="Arial" w:cs="Arial"/>
         </w:rPr>
-        <w:t>create a project that will receive input from the terminal. We will press the “0” on the keyboard to turn the LED off and “1” to turn it on.</w:t>
+        <w:t xml:space="preserve">create a project that will receive input from the terminal. </w:t>
+      </w:r>
+      <w:r>
+        <w:rPr>
+          <w:rFonts w:ascii="Arial" w:hAnsi="Arial" w:cs="Arial"/>
+        </w:rPr>
+        <w:t>I</w:t>
+      </w:r>
+      <w:r>
+        <w:rPr>
+          <w:rFonts w:ascii="Arial" w:hAnsi="Arial" w:cs="Arial"/>
+        </w:rPr>
+        <w:t xml:space="preserve"> will </w:t>
+      </w:r>
+      <w:r>
+        <w:rPr>
+          <w:rFonts w:ascii="Arial" w:hAnsi="Arial" w:cs="Arial"/>
+        </w:rPr>
+        <w:t xml:space="preserve">use a </w:t>
+      </w:r>
+      <w:r>
+        <w:rPr>
+          <w:rFonts w:ascii="Arial" w:hAnsi="Arial" w:cs="Arial"/>
+        </w:rPr>
+        <w:t xml:space="preserve">press </w:t>
+      </w:r>
+      <w:r>
+        <w:rPr>
+          <w:rFonts w:ascii="Arial" w:hAnsi="Arial" w:cs="Arial"/>
+        </w:rPr>
+        <w:t xml:space="preserve">of </w:t>
+      </w:r>
+      <w:r>
+        <w:rPr>
+          <w:rFonts w:ascii="Arial" w:hAnsi="Arial" w:cs="Arial"/>
+        </w:rPr>
+        <w:t>the “0” on the keyboard to turn the LED off and “1” to turn it on.</w:t>
       </w:r>
     </w:p>
     <w:p>
@@ -208,7 +428,37 @@
         <w:rPr>
           <w:rFonts w:ascii="Arial" w:hAnsi="Arial" w:cs="Arial"/>
         </w:rPr>
-        <w:t>We will copy 10_uartsend to 11_uartrecieve and make the necessary updates. Note that the WICED_DISABLE_STDIO define is needed in the make file for this project too.</w:t>
+        <w:t>I</w:t>
+      </w:r>
+      <w:r>
+        <w:rPr>
+          <w:rFonts w:ascii="Arial" w:hAnsi="Arial" w:cs="Arial"/>
+        </w:rPr>
+        <w:t xml:space="preserve"> will copy 10_uartsend to 11_uartrecieve and make the necessary updates</w:t>
+      </w:r>
+      <w:r>
+        <w:rPr>
+          <w:rFonts w:ascii="Arial" w:hAnsi="Arial" w:cs="Arial"/>
+        </w:rPr>
+        <w:t xml:space="preserve"> to the project configuration</w:t>
+      </w:r>
+      <w:r>
+        <w:rPr>
+          <w:rFonts w:ascii="Arial" w:hAnsi="Arial" w:cs="Arial"/>
+        </w:rPr>
+        <w:t xml:space="preserve">. Note that the WICED_DISABLE_STDIO define is needed in the make file for this project </w:t>
+      </w:r>
+      <w:r>
+        <w:rPr>
+          <w:rFonts w:ascii="Arial" w:hAnsi="Arial" w:cs="Arial"/>
+        </w:rPr>
+        <w:t>as well</w:t>
+      </w:r>
+      <w:r>
+        <w:rPr>
+          <w:rFonts w:ascii="Arial" w:hAnsi="Arial" w:cs="Arial"/>
+        </w:rPr>
+        <w:t>.</w:t>
       </w:r>
     </w:p>
     <w:p>
@@ -222,21 +472,43 @@
         <w:rPr>
           <w:rFonts w:ascii="Arial" w:hAnsi="Arial" w:cs="Arial"/>
         </w:rPr>
-        <w:t xml:space="preserve">In this case, in the initialization function we provide a receive buffer in addition to the UART configuration. This buffer is where receive data will be stored. We read data from the buffer using </w:t>
-      </w:r>
-      <w:proofErr w:type="spellStart"/>
-      <w:r>
-        <w:rPr>
-          <w:rFonts w:ascii="Arial" w:hAnsi="Arial" w:cs="Arial"/>
-        </w:rPr>
-        <w:t>wiced_uart_receive_bytes</w:t>
-      </w:r>
-      <w:proofErr w:type="spellEnd"/>
-      <w:r>
-        <w:rPr>
-          <w:rFonts w:ascii="Arial" w:hAnsi="Arial" w:cs="Arial"/>
-        </w:rPr>
-        <w:t xml:space="preserve"> and then turn the LED on or off depending on the character received.</w:t>
+        <w:t xml:space="preserve">In this case, in the initialization function </w:t>
+      </w:r>
+      <w:r>
+        <w:rPr>
+          <w:rFonts w:ascii="Arial" w:hAnsi="Arial" w:cs="Arial"/>
+        </w:rPr>
+        <w:t>I</w:t>
+      </w:r>
+      <w:r>
+        <w:rPr>
+          <w:rFonts w:ascii="Arial" w:hAnsi="Arial" w:cs="Arial"/>
+        </w:rPr>
+        <w:t xml:space="preserve"> provide a receive buffer in addition to the UART configuration. This buffer is where </w:t>
+      </w:r>
+      <w:r>
+        <w:rPr>
+          <w:rFonts w:ascii="Arial" w:hAnsi="Arial" w:cs="Arial"/>
+        </w:rPr>
+        <w:t xml:space="preserve">the </w:t>
+      </w:r>
+      <w:r>
+        <w:rPr>
+          <w:rFonts w:ascii="Arial" w:hAnsi="Arial" w:cs="Arial"/>
+        </w:rPr>
+        <w:t xml:space="preserve">receive data will be stored. </w:t>
+      </w:r>
+      <w:r>
+        <w:rPr>
+          <w:rFonts w:ascii="Arial" w:hAnsi="Arial" w:cs="Arial"/>
+        </w:rPr>
+        <w:t>I</w:t>
+      </w:r>
+      <w:r>
+        <w:rPr>
+          <w:rFonts w:ascii="Arial" w:hAnsi="Arial" w:cs="Arial"/>
+        </w:rPr>
+        <w:t xml:space="preserve"> read data from the buffer using wiced_uart_receive_bytes and then turn the LED on or off depending on the character received.</w:t>
       </w:r>
     </w:p>
     <w:p>
@@ -250,7 +522,34 @@
         <w:rPr>
           <w:rFonts w:ascii="Arial" w:hAnsi="Arial" w:cs="Arial"/>
         </w:rPr>
-        <w:t>Let’s program the board and test it out. Now we can turn the LED on and off from our keyboard.</w:t>
+        <w:lastRenderedPageBreak/>
+        <w:t xml:space="preserve">Let’s program the board and test it out. Now </w:t>
+      </w:r>
+      <w:r>
+        <w:rPr>
+          <w:rFonts w:ascii="Arial" w:hAnsi="Arial" w:cs="Arial"/>
+        </w:rPr>
+        <w:t>I</w:t>
+      </w:r>
+      <w:r>
+        <w:rPr>
+          <w:rFonts w:ascii="Arial" w:hAnsi="Arial" w:cs="Arial"/>
+        </w:rPr>
+        <w:t xml:space="preserve"> can turn the LED on and off from </w:t>
+      </w:r>
+      <w:r>
+        <w:rPr>
+          <w:rFonts w:ascii="Arial" w:hAnsi="Arial" w:cs="Arial"/>
+        </w:rPr>
+        <w:t>the</w:t>
+      </w:r>
+      <w:bookmarkStart w:id="0" w:name="_GoBack"/>
+      <w:bookmarkEnd w:id="0"/>
+      <w:r>
+        <w:rPr>
+          <w:rFonts w:ascii="Arial" w:hAnsi="Arial" w:cs="Arial"/>
+        </w:rPr>
+        <w:t xml:space="preserve"> keyboard.</w:t>
       </w:r>
     </w:p>
     <w:p>
@@ -264,7 +563,6 @@
         <w:rPr>
           <w:rFonts w:ascii="Arial" w:hAnsi="Arial" w:cs="Arial"/>
         </w:rPr>
-        <w:lastRenderedPageBreak/>
         <w:t xml:space="preserve">In the next video, </w:t>
       </w:r>
       <w:r>
@@ -297,8 +595,6 @@
         </w:rPr>
         <w:t>.</w:t>
       </w:r>
-      <w:bookmarkStart w:id="0" w:name="_GoBack"/>
-      <w:bookmarkEnd w:id="0"/>
     </w:p>
     <w:p>
       <w:pPr>
@@ -311,35 +607,7 @@
         <w:rPr>
           <w:rFonts w:ascii="Arial" w:hAnsi="Arial" w:cs="Arial"/>
         </w:rPr>
-        <w:t xml:space="preserve">You can post your comments and question in our </w:t>
-      </w:r>
-      <w:proofErr w:type="spellStart"/>
-      <w:r>
-        <w:rPr>
-          <w:rFonts w:ascii="Arial" w:hAnsi="Arial" w:cs="Arial"/>
-        </w:rPr>
-        <w:t>Wifi</w:t>
-      </w:r>
-      <w:proofErr w:type="spellEnd"/>
-      <w:r>
-        <w:rPr>
-          <w:rFonts w:ascii="Arial" w:hAnsi="Arial" w:cs="Arial"/>
-        </w:rPr>
-        <w:t xml:space="preserve"> developer community or as always you are welcome to email me at alan_hawse@cypress.com or tweet me at @</w:t>
-      </w:r>
-      <w:proofErr w:type="spellStart"/>
-      <w:r>
-        <w:rPr>
-          <w:rFonts w:ascii="Arial" w:hAnsi="Arial" w:cs="Arial"/>
-        </w:rPr>
-        <w:t>askioexpert</w:t>
-      </w:r>
-      <w:proofErr w:type="spellEnd"/>
-      <w:r>
-        <w:rPr>
-          <w:rFonts w:ascii="Arial" w:hAnsi="Arial" w:cs="Arial"/>
-        </w:rPr>
-        <w:t xml:space="preserve"> with your comments, suggest</w:t>
+        <w:t>You can post your comments and question in our Wifi developer community or as always you are welcome to email me at alan_hawse@cypress.com or tweet me at @askioexpert with your comments, suggest</w:t>
       </w:r>
       <w:r>
         <w:rPr>
@@ -359,8 +627,8 @@
 </file>
 
 <file path=word/numbering.xml><?xml version="1.0" encoding="utf-8"?>
-<w:numbering xmlns:wpc="http://schemas.microsoft.com/office/word/2010/wordprocessingCanvas" xmlns:cx="http://schemas.microsoft.com/office/drawing/2014/chartex" xmlns:cx1="http://schemas.microsoft.com/office/drawing/2015/9/8/chartex" xmlns:cx2="http://schemas.microsoft.com/office/drawing/2015/10/21/chartex" xmlns:cx3="http://schemas.microsoft.com/office/drawing/2016/5/9/chartex" xmlns:cx4="http://schemas.microsoft.com/office/drawing/2016/5/10/chartex" xmlns:cx5="http://schemas.microsoft.com/office/drawing/2016/5/11/chartex" xmlns:cx6="http://schemas.microsoft.com/office/drawing/2016/5/12/chartex" xmlns:cx7="http://schemas.microsoft.com/office/drawing/2016/5/13/chartex" xmlns:cx8="http://schemas.microsoft.com/office/drawing/2016/5/14/chartex" xmlns:mc="http://schemas.openxmlformats.org/markup-compatibility/2006" xmlns:aink="http://schemas.microsoft.com/office/drawing/2016/ink" xmlns:am3d="http://schemas.microsoft.com/office/drawing/2017/model3d" xmlns:o="urn:schemas-microsoft-com:office:office" xmlns:r="http://schemas.openxmlformats.org/officeDocument/2006/relationships" xmlns:m="http://schemas.openxmlformats.org/officeDocument/2006/math" xmlns:v="urn:schemas-microsoft-com:vml" xmlns:wp14="http://schemas.microsoft.com/office/word/2010/wordprocessingDrawing" xmlns:wp="http://schemas.openxmlformats.org/drawingml/2006/wordprocessingDrawing" xmlns:w10="urn:schemas-microsoft-com:office:word" xmlns:w="http://schemas.openxmlformats.org/wordprocessingml/2006/main" xmlns:w14="http://schemas.microsoft.com/office/word/2010/wordml" xmlns:w15="http://schemas.microsoft.com/office/word/2012/wordml" xmlns:w16cid="http://schemas.microsoft.com/office/word/2016/wordml/cid" xmlns:w16se="http://schemas.microsoft.com/office/word/2015/wordml/symex" xmlns:wpg="http://schemas.microsoft.com/office/word/2010/wordprocessingGroup" xmlns:wpi="http://schemas.microsoft.com/office/word/2010/wordprocessingInk" xmlns:wne="http://schemas.microsoft.com/office/word/2006/wordml" xmlns:wps="http://schemas.microsoft.com/office/word/2010/wordprocessingShape" mc:Ignorable="w14 w15 w16se w16cid wp14">
-  <w:abstractNum w:abstractNumId="0" w15:restartNumberingAfterBreak="0">
+<w:numbering xmlns:wpc="http://schemas.microsoft.com/office/word/2010/wordprocessingCanvas" xmlns:mo="http://schemas.microsoft.com/office/mac/office/2008/main" xmlns:mc="http://schemas.openxmlformats.org/markup-compatibility/2006" xmlns:mv="urn:schemas-microsoft-com:mac:vml" xmlns:o="urn:schemas-microsoft-com:office:office" xmlns:r="http://schemas.openxmlformats.org/officeDocument/2006/relationships" xmlns:m="http://schemas.openxmlformats.org/officeDocument/2006/math" xmlns:v="urn:schemas-microsoft-com:vml" xmlns:wp14="http://schemas.microsoft.com/office/word/2010/wordprocessingDrawing" xmlns:wp="http://schemas.openxmlformats.org/drawingml/2006/wordprocessingDrawing" xmlns:w10="urn:schemas-microsoft-com:office:word" xmlns:w="http://schemas.openxmlformats.org/wordprocessingml/2006/main" xmlns:w14="http://schemas.microsoft.com/office/word/2010/wordml" xmlns:w15="http://schemas.microsoft.com/office/word/2012/wordml" xmlns:wpg="http://schemas.microsoft.com/office/word/2010/wordprocessingGroup" xmlns:wpi="http://schemas.microsoft.com/office/word/2010/wordprocessingInk" xmlns:wne="http://schemas.microsoft.com/office/word/2006/wordml" xmlns:wps="http://schemas.microsoft.com/office/word/2010/wordprocessingShape" mc:Ignorable="w14 w15 wp14">
+  <w:abstractNum w:abstractNumId="0">
     <w:nsid w:val="05EB3F5A"/>
     <w:multiLevelType w:val="hybridMultilevel"/>
     <w:tmpl w:val="F50EC004"/>
@@ -449,7 +717,7 @@
       </w:pPr>
     </w:lvl>
   </w:abstractNum>
-  <w:abstractNum w:abstractNumId="1" w15:restartNumberingAfterBreak="0">
+  <w:abstractNum w:abstractNumId="1">
     <w:nsid w:val="08F13F33"/>
     <w:multiLevelType w:val="hybridMultilevel"/>
     <w:tmpl w:val="7B5C1BA0"/>
@@ -562,7 +830,7 @@
       </w:rPr>
     </w:lvl>
   </w:abstractNum>
-  <w:abstractNum w:abstractNumId="2" w15:restartNumberingAfterBreak="0">
+  <w:abstractNum w:abstractNumId="2">
     <w:nsid w:val="0DD02367"/>
     <w:multiLevelType w:val="hybridMultilevel"/>
     <w:tmpl w:val="1DD49528"/>
@@ -651,7 +919,7 @@
       </w:pPr>
     </w:lvl>
   </w:abstractNum>
-  <w:abstractNum w:abstractNumId="3" w15:restartNumberingAfterBreak="0">
+  <w:abstractNum w:abstractNumId="3">
     <w:nsid w:val="30B12B24"/>
     <w:multiLevelType w:val="hybridMultilevel"/>
     <w:tmpl w:val="B380BDF6"/>
@@ -740,7 +1008,7 @@
       </w:pPr>
     </w:lvl>
   </w:abstractNum>
-  <w:abstractNum w:abstractNumId="4" w15:restartNumberingAfterBreak="0">
+  <w:abstractNum w:abstractNumId="4">
     <w:nsid w:val="33D83351"/>
     <w:multiLevelType w:val="hybridMultilevel"/>
     <w:tmpl w:val="D408F350"/>
@@ -826,7 +1094,7 @@
       </w:pPr>
     </w:lvl>
   </w:abstractNum>
-  <w:abstractNum w:abstractNumId="5" w15:restartNumberingAfterBreak="0">
+  <w:abstractNum w:abstractNumId="5">
     <w:nsid w:val="62923EDB"/>
     <w:multiLevelType w:val="hybridMultilevel"/>
     <w:tmpl w:val="270092A6"/>
@@ -939,7 +1207,7 @@
       </w:rPr>
     </w:lvl>
   </w:abstractNum>
-  <w:abstractNum w:abstractNumId="6" w15:restartNumberingAfterBreak="0">
+  <w:abstractNum w:abstractNumId="6">
     <w:nsid w:val="67D937A2"/>
     <w:multiLevelType w:val="hybridMultilevel"/>
     <w:tmpl w:val="DE52939C"/>
@@ -1028,7 +1296,7 @@
       </w:pPr>
     </w:lvl>
   </w:abstractNum>
-  <w:abstractNum w:abstractNumId="7" w15:restartNumberingAfterBreak="0">
+  <w:abstractNum w:abstractNumId="7">
     <w:nsid w:val="692D3D95"/>
     <w:multiLevelType w:val="hybridMultilevel"/>
     <w:tmpl w:val="AB9296A2"/>
@@ -1117,7 +1385,7 @@
       </w:pPr>
     </w:lvl>
   </w:abstractNum>
-  <w:abstractNum w:abstractNumId="8" w15:restartNumberingAfterBreak="0">
+  <w:abstractNum w:abstractNumId="8">
     <w:nsid w:val="6B810AAD"/>
     <w:multiLevelType w:val="hybridMultilevel"/>
     <w:tmpl w:val="23F6F432"/>
@@ -1237,7 +1505,7 @@
 </file>
 
 <file path=word/styles.xml><?xml version="1.0" encoding="utf-8"?>
-<w:styles xmlns:mc="http://schemas.openxmlformats.org/markup-compatibility/2006" xmlns:r="http://schemas.openxmlformats.org/officeDocument/2006/relationships" xmlns:w="http://schemas.openxmlformats.org/wordprocessingml/2006/main" xmlns:w14="http://schemas.microsoft.com/office/word/2010/wordml" xmlns:w15="http://schemas.microsoft.com/office/word/2012/wordml" xmlns:w16cid="http://schemas.microsoft.com/office/word/2016/wordml/cid" xmlns:w16se="http://schemas.microsoft.com/office/word/2015/wordml/symex" mc:Ignorable="w14 w15 w16se w16cid">
+<w:styles xmlns:mc="http://schemas.openxmlformats.org/markup-compatibility/2006" xmlns:r="http://schemas.openxmlformats.org/officeDocument/2006/relationships" xmlns:w="http://schemas.openxmlformats.org/wordprocessingml/2006/main" xmlns:w14="http://schemas.microsoft.com/office/word/2010/wordml" xmlns:w15="http://schemas.microsoft.com/office/word/2012/wordml" mc:Ignorable="w14 w15">
   <w:docDefaults>
     <w:rPrDefault>
       <w:rPr>
@@ -1249,7 +1517,7 @@
     </w:rPrDefault>
     <w:pPrDefault/>
   </w:docDefaults>
-  <w:latentStyles w:defLockedState="0" w:defUIPriority="99" w:defSemiHidden="0" w:defUnhideWhenUsed="0" w:defQFormat="0" w:count="375">
+  <w:latentStyles w:defLockedState="0" w:defUIPriority="99" w:defSemiHidden="0" w:defUnhideWhenUsed="0" w:defQFormat="0" w:count="382">
     <w:lsdException w:name="Normal" w:uiPriority="0" w:qFormat="1"/>
     <w:lsdException w:name="heading 1" w:uiPriority="9" w:qFormat="1"/>
     <w:lsdException w:name="heading 2" w:semiHidden="1" w:uiPriority="9" w:unhideWhenUsed="1" w:qFormat="1"/>

</xml_diff>